<commit_message>
added lab tasks and fixed lab task 2
</commit_message>
<xml_diff>
--- a/Lab#03/Muhammad Waleed 20b-115-se Lab#03.docx
+++ b/Lab#03/Muhammad Waleed 20b-115-se Lab#03.docx
@@ -7,42 +7,54 @@
         <w:pStyle w:val="Heading1"/>
       </w:pPr>
       <w:r>
-        <w:t>Lab Tasks:</w:t>
-      </w:r>
-    </w:p>
-    <w:p/>
+        <w:t>Tasks:</w:t>
+      </w:r>
+    </w:p>
     <w:p>
       <w:pPr>
         <w:pStyle w:val="ListParagraph"/>
         <w:numPr>
           <w:ilvl w:val="0"/>
-          <w:numId w:val="1"/>
+          <w:numId w:val="2"/>
         </w:numPr>
-      </w:pPr>
-      <w:r>
-        <w:t>Use jQuery to filter/search for specific elements. Perform a case-insensitive search for items in a table.</w:t>
-      </w:r>
-    </w:p>
-    <w:p>
-      <w:pPr>
-        <w:pStyle w:val="ListParagraph"/>
-      </w:pPr>
-    </w:p>
-    <w:p>
-      <w:pPr>
-        <w:pStyle w:val="ListParagraph"/>
-      </w:pPr>
-      <w:r>
-        <w:t>UI:</w:t>
-      </w:r>
-    </w:p>
-    <w:p>
-      <w:r>
+        <w:spacing w:after="0" w:line="240" w:lineRule="auto"/>
+        <w:rPr>
+          <w:rFonts w:ascii="Times New Roman" w:eastAsia="Times New Roman" w:hAnsi="Times New Roman" w:cs="Times New Roman"/>
+          <w:sz w:val="24"/>
+          <w:szCs w:val="24"/>
+        </w:rPr>
+      </w:pPr>
+      <w:r>
+        <w:rPr>
+          <w:rFonts w:ascii="Times New Roman" w:eastAsia="Times New Roman" w:hAnsi="Times New Roman" w:cs="Times New Roman"/>
+          <w:sz w:val="24"/>
+          <w:szCs w:val="24"/>
+        </w:rPr>
+        <w:t>When a user clicks on a button, all elements will be hidden:</w:t>
+      </w:r>
+    </w:p>
+    <w:p>
+      <w:pPr>
+        <w:pStyle w:val="ListParagraph"/>
+        <w:spacing w:after="0" w:line="240" w:lineRule="auto"/>
+        <w:rPr>
+          <w:rFonts w:ascii="Times New Roman" w:eastAsia="Times New Roman" w:hAnsi="Times New Roman" w:cs="Times New Roman"/>
+          <w:sz w:val="24"/>
+          <w:szCs w:val="24"/>
+        </w:rPr>
+      </w:pPr>
+      <w:r>
+        <w:rPr>
+          <w:rFonts w:ascii="Times New Roman" w:eastAsia="Times New Roman" w:hAnsi="Times New Roman" w:cs="Times New Roman"/>
+          <w:noProof/>
+          <w:sz w:val="24"/>
+          <w:szCs w:val="24"/>
+        </w:rPr>
         <w:drawing>
-          <wp:inline distT="0" distB="0" distL="0" distR="0" wp14:anchorId="0AC6118B" wp14:editId="14222F55">
-            <wp:extent cx="5943600" cy="3173730"/>
+          <wp:inline distT="0" distB="0" distL="0" distR="0" wp14:anchorId="3B6B4D18" wp14:editId="047A209A">
+            <wp:extent cx="5943600" cy="3175635"/>
             <wp:effectExtent l="0" t="0" r="0" b="0"/>
-            <wp:docPr id="1" name="Picture 1"/>
+            <wp:docPr id="5" name="Picture 5"/>
             <wp:cNvGraphicFramePr>
               <a:graphicFrameLocks xmlns:a="http://schemas.openxmlformats.org/drawingml/2006/main" noChangeAspect="1"/>
             </wp:cNvGraphicFramePr>
@@ -54,7 +66,596 @@
                     <pic:cNvPicPr/>
                   </pic:nvPicPr>
                   <pic:blipFill>
-                    <a:blip r:embed="rId7"/>
+                    <a:blip r:embed="rId8"/>
+                    <a:stretch>
+                      <a:fillRect/>
+                    </a:stretch>
+                  </pic:blipFill>
+                  <pic:spPr>
+                    <a:xfrm>
+                      <a:off x="0" y="0"/>
+                      <a:ext cx="5943600" cy="3175635"/>
+                    </a:xfrm>
+                    <a:prstGeom prst="rect">
+                      <a:avLst/>
+                    </a:prstGeom>
+                  </pic:spPr>
+                </pic:pic>
+              </a:graphicData>
+            </a:graphic>
+          </wp:inline>
+        </w:drawing>
+      </w:r>
+    </w:p>
+    <w:p>
+      <w:pPr>
+        <w:pStyle w:val="ListParagraph"/>
+        <w:numPr>
+          <w:ilvl w:val="0"/>
+          <w:numId w:val="2"/>
+        </w:numPr>
+        <w:spacing w:after="0" w:line="240" w:lineRule="auto"/>
+        <w:rPr>
+          <w:rFonts w:ascii="Times New Roman" w:eastAsia="Times New Roman" w:hAnsi="Times New Roman" w:cs="Times New Roman"/>
+          <w:sz w:val="24"/>
+          <w:szCs w:val="24"/>
+        </w:rPr>
+      </w:pPr>
+      <w:r>
+        <w:t>When a user clicks on a button, the element with id="test" will be hidden:</w:t>
+      </w:r>
+    </w:p>
+    <w:p>
+      <w:pPr>
+        <w:pStyle w:val="ListParagraph"/>
+        <w:spacing w:after="0" w:line="240" w:lineRule="auto"/>
+        <w:rPr>
+          <w:rFonts w:ascii="Times New Roman" w:eastAsia="Times New Roman" w:hAnsi="Times New Roman" w:cs="Times New Roman"/>
+          <w:sz w:val="24"/>
+          <w:szCs w:val="24"/>
+        </w:rPr>
+      </w:pPr>
+      <w:r>
+        <w:rPr>
+          <w:rFonts w:ascii="Times New Roman" w:eastAsia="Times New Roman" w:hAnsi="Times New Roman" w:cs="Times New Roman"/>
+          <w:noProof/>
+          <w:sz w:val="24"/>
+          <w:szCs w:val="24"/>
+        </w:rPr>
+        <w:drawing>
+          <wp:inline distT="0" distB="0" distL="0" distR="0" wp14:anchorId="5B6B3CF8" wp14:editId="3958B3E5">
+            <wp:extent cx="5943600" cy="3185160"/>
+            <wp:effectExtent l="0" t="0" r="0" b="0"/>
+            <wp:docPr id="6" name="Picture 6" descr="Graphical user interface&#10;&#10;Description automatically generated with medium confidence"/>
+            <wp:cNvGraphicFramePr>
+              <a:graphicFrameLocks xmlns:a="http://schemas.openxmlformats.org/drawingml/2006/main" noChangeAspect="1"/>
+            </wp:cNvGraphicFramePr>
+            <a:graphic xmlns:a="http://schemas.openxmlformats.org/drawingml/2006/main">
+              <a:graphicData uri="http://schemas.openxmlformats.org/drawingml/2006/picture">
+                <pic:pic xmlns:pic="http://schemas.openxmlformats.org/drawingml/2006/picture">
+                  <pic:nvPicPr>
+                    <pic:cNvPr id="6" name="Picture 6" descr="Graphical user interface&#10;&#10;Description automatically generated with medium confidence"/>
+                    <pic:cNvPicPr/>
+                  </pic:nvPicPr>
+                  <pic:blipFill>
+                    <a:blip r:embed="rId9"/>
+                    <a:stretch>
+                      <a:fillRect/>
+                    </a:stretch>
+                  </pic:blipFill>
+                  <pic:spPr>
+                    <a:xfrm>
+                      <a:off x="0" y="0"/>
+                      <a:ext cx="5943600" cy="3185160"/>
+                    </a:xfrm>
+                    <a:prstGeom prst="rect">
+                      <a:avLst/>
+                    </a:prstGeom>
+                  </pic:spPr>
+                </pic:pic>
+              </a:graphicData>
+            </a:graphic>
+          </wp:inline>
+        </w:drawing>
+      </w:r>
+    </w:p>
+    <w:p>
+      <w:pPr>
+        <w:pStyle w:val="ListParagraph"/>
+        <w:numPr>
+          <w:ilvl w:val="0"/>
+          <w:numId w:val="2"/>
+        </w:numPr>
+        <w:spacing w:after="0" w:line="240" w:lineRule="auto"/>
+        <w:rPr>
+          <w:rFonts w:ascii="Times New Roman" w:eastAsia="Times New Roman" w:hAnsi="Times New Roman" w:cs="Times New Roman"/>
+          <w:sz w:val="24"/>
+          <w:szCs w:val="24"/>
+        </w:rPr>
+      </w:pPr>
+      <w:r>
+        <w:t>When a user clicks on a button, the element with class="test" will be hidden:</w:t>
+      </w:r>
+    </w:p>
+    <w:p>
+      <w:pPr>
+        <w:pStyle w:val="ListParagraph"/>
+        <w:spacing w:after="0" w:line="240" w:lineRule="auto"/>
+        <w:rPr>
+          <w:rFonts w:ascii="Times New Roman" w:eastAsia="Times New Roman" w:hAnsi="Times New Roman" w:cs="Times New Roman"/>
+          <w:sz w:val="24"/>
+          <w:szCs w:val="24"/>
+        </w:rPr>
+      </w:pPr>
+      <w:r>
+        <w:rPr>
+          <w:rFonts w:ascii="Times New Roman" w:eastAsia="Times New Roman" w:hAnsi="Times New Roman" w:cs="Times New Roman"/>
+          <w:noProof/>
+          <w:sz w:val="24"/>
+          <w:szCs w:val="24"/>
+        </w:rPr>
+        <w:lastRenderedPageBreak/>
+        <w:drawing>
+          <wp:inline distT="0" distB="0" distL="0" distR="0" wp14:anchorId="38FD12D0" wp14:editId="4D9D1B16">
+            <wp:extent cx="5943600" cy="3178175"/>
+            <wp:effectExtent l="0" t="0" r="0" b="0"/>
+            <wp:docPr id="7" name="Picture 7" descr="Shape&#10;&#10;Description automatically generated"/>
+            <wp:cNvGraphicFramePr>
+              <a:graphicFrameLocks xmlns:a="http://schemas.openxmlformats.org/drawingml/2006/main" noChangeAspect="1"/>
+            </wp:cNvGraphicFramePr>
+            <a:graphic xmlns:a="http://schemas.openxmlformats.org/drawingml/2006/main">
+              <a:graphicData uri="http://schemas.openxmlformats.org/drawingml/2006/picture">
+                <pic:pic xmlns:pic="http://schemas.openxmlformats.org/drawingml/2006/picture">
+                  <pic:nvPicPr>
+                    <pic:cNvPr id="7" name="Picture 7" descr="Shape&#10;&#10;Description automatically generated"/>
+                    <pic:cNvPicPr/>
+                  </pic:nvPicPr>
+                  <pic:blipFill>
+                    <a:blip r:embed="rId10"/>
+                    <a:stretch>
+                      <a:fillRect/>
+                    </a:stretch>
+                  </pic:blipFill>
+                  <pic:spPr>
+                    <a:xfrm>
+                      <a:off x="0" y="0"/>
+                      <a:ext cx="5943600" cy="3178175"/>
+                    </a:xfrm>
+                    <a:prstGeom prst="rect">
+                      <a:avLst/>
+                    </a:prstGeom>
+                  </pic:spPr>
+                </pic:pic>
+              </a:graphicData>
+            </a:graphic>
+          </wp:inline>
+        </w:drawing>
+      </w:r>
+    </w:p>
+    <w:p>
+      <w:pPr>
+        <w:pStyle w:val="ListParagraph"/>
+        <w:numPr>
+          <w:ilvl w:val="0"/>
+          <w:numId w:val="2"/>
+        </w:numPr>
+        <w:spacing w:after="0" w:line="240" w:lineRule="auto"/>
+        <w:rPr>
+          <w:rFonts w:ascii="Times New Roman" w:eastAsia="Times New Roman" w:hAnsi="Times New Roman" w:cs="Times New Roman"/>
+          <w:sz w:val="24"/>
+          <w:szCs w:val="24"/>
+        </w:rPr>
+      </w:pPr>
+      <w:r>
+        <w:rPr>
+          <w:rFonts w:ascii="Times New Roman" w:eastAsia="Times New Roman" w:hAnsi="Times New Roman" w:cs="Times New Roman"/>
+          <w:sz w:val="24"/>
+          <w:szCs w:val="24"/>
+        </w:rPr>
+        <w:t xml:space="preserve">Attach multiple event handlers to a </w:t>
+      </w:r>
+      <w:r>
+        <w:rPr>
+          <w:rFonts w:ascii="Times New Roman" w:eastAsia="Times New Roman" w:hAnsi="Times New Roman" w:cs="Times New Roman"/>
+          <w:sz w:val="24"/>
+          <w:szCs w:val="24"/>
+        </w:rPr>
+        <w:t xml:space="preserve">&lt;p&gt; </w:t>
+      </w:r>
+      <w:r>
+        <w:t>element:</w:t>
+      </w:r>
+    </w:p>
+    <w:p>
+      <w:pPr>
+        <w:spacing w:after="0" w:line="240" w:lineRule="auto"/>
+        <w:rPr>
+          <w:rFonts w:ascii="Times New Roman" w:eastAsia="Times New Roman" w:hAnsi="Times New Roman" w:cs="Times New Roman"/>
+          <w:sz w:val="24"/>
+          <w:szCs w:val="24"/>
+        </w:rPr>
+      </w:pPr>
+      <w:r>
+        <w:rPr>
+          <w:noProof/>
+        </w:rPr>
+        <w:drawing>
+          <wp:inline distT="0" distB="0" distL="0" distR="0" wp14:anchorId="1EC185D8" wp14:editId="7CD58BC0">
+            <wp:extent cx="5943600" cy="3180715"/>
+            <wp:effectExtent l="0" t="0" r="0" b="0"/>
+            <wp:docPr id="8" name="Picture 8" descr="Graphical user interface, text, application, Word, email&#10;&#10;Description automatically generated"/>
+            <wp:cNvGraphicFramePr>
+              <a:graphicFrameLocks xmlns:a="http://schemas.openxmlformats.org/drawingml/2006/main" noChangeAspect="1"/>
+            </wp:cNvGraphicFramePr>
+            <a:graphic xmlns:a="http://schemas.openxmlformats.org/drawingml/2006/main">
+              <a:graphicData uri="http://schemas.openxmlformats.org/drawingml/2006/picture">
+                <pic:pic xmlns:pic="http://schemas.openxmlformats.org/drawingml/2006/picture">
+                  <pic:nvPicPr>
+                    <pic:cNvPr id="8" name="Picture 8" descr="Graphical user interface, text, application, Word, email&#10;&#10;Description automatically generated"/>
+                    <pic:cNvPicPr/>
+                  </pic:nvPicPr>
+                  <pic:blipFill>
+                    <a:blip r:embed="rId11">
+                      <a:extLst>
+                        <a:ext uri="{28A0092B-C50C-407E-A947-70E740481C1C}">
+                          <a14:useLocalDpi xmlns:a14="http://schemas.microsoft.com/office/drawing/2010/main" val="0"/>
+                        </a:ext>
+                      </a:extLst>
+                    </a:blip>
+                    <a:stretch>
+                      <a:fillRect/>
+                    </a:stretch>
+                  </pic:blipFill>
+                  <pic:spPr>
+                    <a:xfrm>
+                      <a:off x="0" y="0"/>
+                      <a:ext cx="5943600" cy="3180715"/>
+                    </a:xfrm>
+                    <a:prstGeom prst="rect">
+                      <a:avLst/>
+                    </a:prstGeom>
+                  </pic:spPr>
+                </pic:pic>
+              </a:graphicData>
+            </a:graphic>
+          </wp:inline>
+        </w:drawing>
+      </w:r>
+    </w:p>
+    <w:p>
+      <w:pPr>
+        <w:spacing w:after="0" w:line="240" w:lineRule="auto"/>
+        <w:rPr>
+          <w:rFonts w:ascii="Times New Roman" w:eastAsia="Times New Roman" w:hAnsi="Times New Roman" w:cs="Times New Roman"/>
+          <w:sz w:val="24"/>
+          <w:szCs w:val="24"/>
+        </w:rPr>
+      </w:pPr>
+    </w:p>
+    <w:p>
+      <w:pPr>
+        <w:spacing w:after="0" w:line="240" w:lineRule="auto"/>
+        <w:rPr>
+          <w:rFonts w:ascii="Times New Roman" w:eastAsia="Times New Roman" w:hAnsi="Times New Roman" w:cs="Times New Roman"/>
+          <w:sz w:val="24"/>
+          <w:szCs w:val="24"/>
+        </w:rPr>
+      </w:pPr>
+    </w:p>
+    <w:p>
+      <w:pPr>
+        <w:spacing w:after="0" w:line="240" w:lineRule="auto"/>
+        <w:rPr>
+          <w:rFonts w:ascii="Times New Roman" w:eastAsia="Times New Roman" w:hAnsi="Times New Roman" w:cs="Times New Roman"/>
+          <w:sz w:val="24"/>
+          <w:szCs w:val="24"/>
+        </w:rPr>
+      </w:pPr>
+    </w:p>
+    <w:p>
+      <w:pPr>
+        <w:spacing w:after="0" w:line="240" w:lineRule="auto"/>
+        <w:rPr>
+          <w:rFonts w:ascii="Times New Roman" w:eastAsia="Times New Roman" w:hAnsi="Times New Roman" w:cs="Times New Roman"/>
+          <w:sz w:val="24"/>
+          <w:szCs w:val="24"/>
+        </w:rPr>
+      </w:pPr>
+    </w:p>
+    <w:p>
+      <w:pPr>
+        <w:spacing w:after="0" w:line="240" w:lineRule="auto"/>
+        <w:rPr>
+          <w:rFonts w:ascii="Times New Roman" w:eastAsia="Times New Roman" w:hAnsi="Times New Roman" w:cs="Times New Roman"/>
+          <w:sz w:val="24"/>
+          <w:szCs w:val="24"/>
+        </w:rPr>
+      </w:pPr>
+    </w:p>
+    <w:p>
+      <w:pPr>
+        <w:spacing w:after="0" w:line="240" w:lineRule="auto"/>
+        <w:rPr>
+          <w:rFonts w:ascii="Times New Roman" w:eastAsia="Times New Roman" w:hAnsi="Times New Roman" w:cs="Times New Roman"/>
+          <w:sz w:val="24"/>
+          <w:szCs w:val="24"/>
+        </w:rPr>
+      </w:pPr>
+    </w:p>
+    <w:p>
+      <w:pPr>
+        <w:spacing w:after="0" w:line="240" w:lineRule="auto"/>
+        <w:rPr>
+          <w:rFonts w:ascii="Times New Roman" w:eastAsia="Times New Roman" w:hAnsi="Times New Roman" w:cs="Times New Roman"/>
+          <w:sz w:val="24"/>
+          <w:szCs w:val="24"/>
+        </w:rPr>
+      </w:pPr>
+    </w:p>
+    <w:p>
+      <w:pPr>
+        <w:pStyle w:val="ListParagraph"/>
+        <w:numPr>
+          <w:ilvl w:val="0"/>
+          <w:numId w:val="2"/>
+        </w:numPr>
+        <w:spacing w:after="0" w:line="240" w:lineRule="auto"/>
+        <w:rPr>
+          <w:rFonts w:ascii="Times New Roman" w:eastAsia="Times New Roman" w:hAnsi="Times New Roman" w:cs="Times New Roman"/>
+          <w:sz w:val="24"/>
+          <w:szCs w:val="24"/>
+        </w:rPr>
+      </w:pPr>
+      <w:r>
+        <w:lastRenderedPageBreak/>
+        <w:t>With jQuery, you can hide and show HTML elements with the show() and hide() methods:</w:t>
+      </w:r>
+    </w:p>
+    <w:p>
+      <w:pPr>
+        <w:pStyle w:val="ListParagraph"/>
+        <w:spacing w:after="0" w:line="240" w:lineRule="auto"/>
+        <w:rPr>
+          <w:rFonts w:ascii="Times New Roman" w:eastAsia="Times New Roman" w:hAnsi="Times New Roman" w:cs="Times New Roman"/>
+          <w:sz w:val="24"/>
+          <w:szCs w:val="24"/>
+        </w:rPr>
+      </w:pPr>
+    </w:p>
+    <w:p>
+      <w:pPr>
+        <w:pStyle w:val="ListParagraph"/>
+        <w:spacing w:after="0" w:line="240" w:lineRule="auto"/>
+        <w:rPr>
+          <w:rFonts w:ascii="Times New Roman" w:eastAsia="Times New Roman" w:hAnsi="Times New Roman" w:cs="Times New Roman"/>
+          <w:sz w:val="24"/>
+          <w:szCs w:val="24"/>
+        </w:rPr>
+      </w:pPr>
+      <w:r>
+        <w:rPr>
+          <w:rFonts w:ascii="Times New Roman" w:eastAsia="Times New Roman" w:hAnsi="Times New Roman" w:cs="Times New Roman"/>
+          <w:noProof/>
+          <w:sz w:val="24"/>
+          <w:szCs w:val="24"/>
+        </w:rPr>
+        <w:drawing>
+          <wp:inline distT="0" distB="0" distL="0" distR="0" wp14:anchorId="5D2E9C9E" wp14:editId="32EB5606">
+            <wp:extent cx="5943600" cy="3166745"/>
+            <wp:effectExtent l="0" t="0" r="0" b="0"/>
+            <wp:docPr id="12" name="Picture 12" descr="Graphical user interface, text, application&#10;&#10;Description automatically generated"/>
+            <wp:cNvGraphicFramePr>
+              <a:graphicFrameLocks xmlns:a="http://schemas.openxmlformats.org/drawingml/2006/main" noChangeAspect="1"/>
+            </wp:cNvGraphicFramePr>
+            <a:graphic xmlns:a="http://schemas.openxmlformats.org/drawingml/2006/main">
+              <a:graphicData uri="http://schemas.openxmlformats.org/drawingml/2006/picture">
+                <pic:pic xmlns:pic="http://schemas.openxmlformats.org/drawingml/2006/picture">
+                  <pic:nvPicPr>
+                    <pic:cNvPr id="12" name="Picture 12" descr="Graphical user interface, text, application&#10;&#10;Description automatically generated"/>
+                    <pic:cNvPicPr/>
+                  </pic:nvPicPr>
+                  <pic:blipFill>
+                    <a:blip r:embed="rId12"/>
+                    <a:stretch>
+                      <a:fillRect/>
+                    </a:stretch>
+                  </pic:blipFill>
+                  <pic:spPr>
+                    <a:xfrm>
+                      <a:off x="0" y="0"/>
+                      <a:ext cx="5943600" cy="3166745"/>
+                    </a:xfrm>
+                    <a:prstGeom prst="rect">
+                      <a:avLst/>
+                    </a:prstGeom>
+                  </pic:spPr>
+                </pic:pic>
+              </a:graphicData>
+            </a:graphic>
+          </wp:inline>
+        </w:drawing>
+      </w:r>
+    </w:p>
+    <w:p>
+      <w:pPr>
+        <w:pStyle w:val="ListParagraph"/>
+        <w:spacing w:after="0" w:line="240" w:lineRule="auto"/>
+        <w:rPr>
+          <w:rFonts w:ascii="Times New Roman" w:eastAsia="Times New Roman" w:hAnsi="Times New Roman" w:cs="Times New Roman"/>
+          <w:sz w:val="24"/>
+          <w:szCs w:val="24"/>
+        </w:rPr>
+      </w:pPr>
+    </w:p>
+    <w:p>
+      <w:pPr>
+        <w:pStyle w:val="ListParagraph"/>
+        <w:numPr>
+          <w:ilvl w:val="0"/>
+          <w:numId w:val="2"/>
+        </w:numPr>
+        <w:spacing w:after="0" w:line="240" w:lineRule="auto"/>
+        <w:rPr>
+          <w:rFonts w:ascii="Times New Roman" w:eastAsia="Times New Roman" w:hAnsi="Times New Roman" w:cs="Times New Roman"/>
+          <w:sz w:val="24"/>
+          <w:szCs w:val="24"/>
+        </w:rPr>
+      </w:pPr>
+      <w:r>
+        <w:t>The jQuery fadeIn() method is used to fade in a hidden element.</w:t>
+      </w:r>
+    </w:p>
+    <w:p>
+      <w:pPr>
+        <w:pStyle w:val="ListParagraph"/>
+        <w:spacing w:after="0" w:line="240" w:lineRule="auto"/>
+        <w:rPr>
+          <w:rFonts w:ascii="Times New Roman" w:eastAsia="Times New Roman" w:hAnsi="Times New Roman" w:cs="Times New Roman"/>
+          <w:sz w:val="24"/>
+          <w:szCs w:val="24"/>
+        </w:rPr>
+      </w:pPr>
+      <w:r>
+        <w:rPr>
+          <w:rFonts w:ascii="Times New Roman" w:eastAsia="Times New Roman" w:hAnsi="Times New Roman" w:cs="Times New Roman"/>
+          <w:noProof/>
+          <w:sz w:val="24"/>
+          <w:szCs w:val="24"/>
+        </w:rPr>
+        <w:drawing>
+          <wp:inline distT="0" distB="0" distL="0" distR="0" wp14:anchorId="65419FFB" wp14:editId="6DCB9295">
+            <wp:extent cx="5943600" cy="3166745"/>
+            <wp:effectExtent l="0" t="0" r="0" b="0"/>
+            <wp:docPr id="13" name="Picture 13"/>
+            <wp:cNvGraphicFramePr>
+              <a:graphicFrameLocks xmlns:a="http://schemas.openxmlformats.org/drawingml/2006/main" noChangeAspect="1"/>
+            </wp:cNvGraphicFramePr>
+            <a:graphic xmlns:a="http://schemas.openxmlformats.org/drawingml/2006/main">
+              <a:graphicData uri="http://schemas.openxmlformats.org/drawingml/2006/picture">
+                <pic:pic xmlns:pic="http://schemas.openxmlformats.org/drawingml/2006/picture">
+                  <pic:nvPicPr>
+                    <pic:cNvPr id="1" name=""/>
+                    <pic:cNvPicPr/>
+                  </pic:nvPicPr>
+                  <pic:blipFill>
+                    <a:blip r:embed="rId13"/>
+                    <a:stretch>
+                      <a:fillRect/>
+                    </a:stretch>
+                  </pic:blipFill>
+                  <pic:spPr>
+                    <a:xfrm>
+                      <a:off x="0" y="0"/>
+                      <a:ext cx="5943600" cy="3166745"/>
+                    </a:xfrm>
+                    <a:prstGeom prst="rect">
+                      <a:avLst/>
+                    </a:prstGeom>
+                  </pic:spPr>
+                </pic:pic>
+              </a:graphicData>
+            </a:graphic>
+          </wp:inline>
+        </w:drawing>
+      </w:r>
+    </w:p>
+    <w:p>
+      <w:pPr>
+        <w:pStyle w:val="ListParagraph"/>
+        <w:spacing w:after="0" w:line="240" w:lineRule="auto"/>
+        <w:rPr>
+          <w:rFonts w:ascii="Times New Roman" w:eastAsia="Times New Roman" w:hAnsi="Times New Roman" w:cs="Times New Roman"/>
+          <w:sz w:val="24"/>
+          <w:szCs w:val="24"/>
+        </w:rPr>
+      </w:pPr>
+    </w:p>
+    <w:p>
+      <w:pPr>
+        <w:pStyle w:val="ListParagraph"/>
+        <w:spacing w:after="0" w:line="240" w:lineRule="auto"/>
+        <w:rPr>
+          <w:rFonts w:ascii="Times New Roman" w:eastAsia="Times New Roman" w:hAnsi="Times New Roman" w:cs="Times New Roman"/>
+          <w:sz w:val="24"/>
+          <w:szCs w:val="24"/>
+        </w:rPr>
+      </w:pPr>
+    </w:p>
+    <w:p>
+      <w:pPr>
+        <w:pStyle w:val="ListParagraph"/>
+        <w:spacing w:after="0" w:line="240" w:lineRule="auto"/>
+        <w:rPr>
+          <w:rFonts w:ascii="Times New Roman" w:eastAsia="Times New Roman" w:hAnsi="Times New Roman" w:cs="Times New Roman"/>
+          <w:sz w:val="24"/>
+          <w:szCs w:val="24"/>
+        </w:rPr>
+      </w:pPr>
+    </w:p>
+    <w:p>
+      <w:pPr>
+        <w:pStyle w:val="ListParagraph"/>
+        <w:spacing w:after="0" w:line="240" w:lineRule="auto"/>
+        <w:rPr>
+          <w:rFonts w:ascii="Times New Roman" w:eastAsia="Times New Roman" w:hAnsi="Times New Roman" w:cs="Times New Roman"/>
+          <w:sz w:val="24"/>
+          <w:szCs w:val="24"/>
+        </w:rPr>
+      </w:pPr>
+    </w:p>
+    <w:p>
+      <w:pPr>
+        <w:pStyle w:val="ListParagraph"/>
+        <w:numPr>
+          <w:ilvl w:val="0"/>
+          <w:numId w:val="2"/>
+        </w:numPr>
+        <w:spacing w:after="0" w:line="240" w:lineRule="auto"/>
+        <w:rPr>
+          <w:rFonts w:ascii="Times New Roman" w:eastAsia="Times New Roman" w:hAnsi="Times New Roman" w:cs="Times New Roman"/>
+          <w:sz w:val="24"/>
+          <w:szCs w:val="24"/>
+        </w:rPr>
+      </w:pPr>
+      <w:r>
+        <w:lastRenderedPageBreak/>
+        <w:t>The jQuery fadeTo() method allows fading to a given opacity (value between 0 and 1).</w:t>
+      </w:r>
+    </w:p>
+    <w:p>
+      <w:pPr>
+        <w:pStyle w:val="ListParagraph"/>
+        <w:spacing w:after="0" w:line="240" w:lineRule="auto"/>
+        <w:rPr>
+          <w:rFonts w:ascii="Times New Roman" w:eastAsia="Times New Roman" w:hAnsi="Times New Roman" w:cs="Times New Roman"/>
+          <w:sz w:val="24"/>
+          <w:szCs w:val="24"/>
+        </w:rPr>
+      </w:pPr>
+      <w:r>
+        <w:rPr>
+          <w:rFonts w:ascii="Times New Roman" w:eastAsia="Times New Roman" w:hAnsi="Times New Roman" w:cs="Times New Roman"/>
+          <w:noProof/>
+          <w:sz w:val="24"/>
+          <w:szCs w:val="24"/>
+        </w:rPr>
+        <w:drawing>
+          <wp:inline distT="0" distB="0" distL="0" distR="0" wp14:anchorId="60C56A50" wp14:editId="51745B84">
+            <wp:extent cx="5943600" cy="3173730"/>
+            <wp:effectExtent l="0" t="0" r="0" b="0"/>
+            <wp:docPr id="16" name="Picture 16" descr="Background pattern&#10;&#10;Description automatically generated"/>
+            <wp:cNvGraphicFramePr>
+              <a:graphicFrameLocks xmlns:a="http://schemas.openxmlformats.org/drawingml/2006/main" noChangeAspect="1"/>
+            </wp:cNvGraphicFramePr>
+            <a:graphic xmlns:a="http://schemas.openxmlformats.org/drawingml/2006/main">
+              <a:graphicData uri="http://schemas.openxmlformats.org/drawingml/2006/picture">
+                <pic:pic xmlns:pic="http://schemas.openxmlformats.org/drawingml/2006/picture">
+                  <pic:nvPicPr>
+                    <pic:cNvPr id="16" name="Picture 16" descr="Background pattern&#10;&#10;Description automatically generated"/>
+                    <pic:cNvPicPr/>
+                  </pic:nvPicPr>
+                  <pic:blipFill>
+                    <a:blip r:embed="rId14"/>
                     <a:stretch>
                       <a:fillRect/>
                     </a:stretch>
@@ -76,7 +677,399 @@
       </w:r>
     </w:p>
     <w:p>
-      <w:r>
+      <w:pPr>
+        <w:pStyle w:val="ListParagraph"/>
+        <w:numPr>
+          <w:ilvl w:val="0"/>
+          <w:numId w:val="2"/>
+        </w:numPr>
+        <w:spacing w:after="0" w:line="240" w:lineRule="auto"/>
+        <w:rPr>
+          <w:rFonts w:ascii="Times New Roman" w:eastAsia="Times New Roman" w:hAnsi="Times New Roman" w:cs="Times New Roman"/>
+          <w:sz w:val="24"/>
+          <w:szCs w:val="24"/>
+        </w:rPr>
+      </w:pPr>
+      <w:r>
+        <w:t>The jQuery slideUp() method is used to slide up an element.</w:t>
+      </w:r>
+    </w:p>
+    <w:p>
+      <w:pPr>
+        <w:pStyle w:val="ListParagraph"/>
+        <w:spacing w:after="0" w:line="240" w:lineRule="auto"/>
+        <w:rPr>
+          <w:rFonts w:ascii="Times New Roman" w:eastAsia="Times New Roman" w:hAnsi="Times New Roman" w:cs="Times New Roman"/>
+          <w:sz w:val="24"/>
+          <w:szCs w:val="24"/>
+        </w:rPr>
+      </w:pPr>
+      <w:r>
+        <w:rPr>
+          <w:rFonts w:ascii="Times New Roman" w:eastAsia="Times New Roman" w:hAnsi="Times New Roman" w:cs="Times New Roman"/>
+          <w:noProof/>
+          <w:sz w:val="24"/>
+          <w:szCs w:val="24"/>
+        </w:rPr>
+        <w:drawing>
+          <wp:inline distT="0" distB="0" distL="0" distR="0" wp14:anchorId="76E70DBD" wp14:editId="7C7CED09">
+            <wp:extent cx="5943600" cy="3171190"/>
+            <wp:effectExtent l="0" t="0" r="0" b="0"/>
+            <wp:docPr id="18" name="Picture 18" descr="A picture containing background pattern&#10;&#10;Description automatically generated"/>
+            <wp:cNvGraphicFramePr>
+              <a:graphicFrameLocks xmlns:a="http://schemas.openxmlformats.org/drawingml/2006/main" noChangeAspect="1"/>
+            </wp:cNvGraphicFramePr>
+            <a:graphic xmlns:a="http://schemas.openxmlformats.org/drawingml/2006/main">
+              <a:graphicData uri="http://schemas.openxmlformats.org/drawingml/2006/picture">
+                <pic:pic xmlns:pic="http://schemas.openxmlformats.org/drawingml/2006/picture">
+                  <pic:nvPicPr>
+                    <pic:cNvPr id="18" name="Picture 18" descr="A picture containing background pattern&#10;&#10;Description automatically generated"/>
+                    <pic:cNvPicPr/>
+                  </pic:nvPicPr>
+                  <pic:blipFill>
+                    <a:blip r:embed="rId15"/>
+                    <a:stretch>
+                      <a:fillRect/>
+                    </a:stretch>
+                  </pic:blipFill>
+                  <pic:spPr>
+                    <a:xfrm>
+                      <a:off x="0" y="0"/>
+                      <a:ext cx="5943600" cy="3171190"/>
+                    </a:xfrm>
+                    <a:prstGeom prst="rect">
+                      <a:avLst/>
+                    </a:prstGeom>
+                  </pic:spPr>
+                </pic:pic>
+              </a:graphicData>
+            </a:graphic>
+          </wp:inline>
+        </w:drawing>
+      </w:r>
+    </w:p>
+    <w:p>
+      <w:pPr>
+        <w:pStyle w:val="ListParagraph"/>
+        <w:spacing w:after="0" w:line="240" w:lineRule="auto"/>
+        <w:rPr>
+          <w:rFonts w:ascii="Times New Roman" w:eastAsia="Times New Roman" w:hAnsi="Times New Roman" w:cs="Times New Roman"/>
+          <w:sz w:val="24"/>
+          <w:szCs w:val="24"/>
+        </w:rPr>
+      </w:pPr>
+    </w:p>
+    <w:p>
+      <w:pPr>
+        <w:pStyle w:val="ListParagraph"/>
+        <w:spacing w:after="0" w:line="240" w:lineRule="auto"/>
+        <w:rPr>
+          <w:rFonts w:ascii="Times New Roman" w:eastAsia="Times New Roman" w:hAnsi="Times New Roman" w:cs="Times New Roman"/>
+          <w:sz w:val="24"/>
+          <w:szCs w:val="24"/>
+        </w:rPr>
+      </w:pPr>
+    </w:p>
+    <w:p>
+      <w:pPr>
+        <w:pStyle w:val="ListParagraph"/>
+        <w:spacing w:after="0" w:line="240" w:lineRule="auto"/>
+        <w:rPr>
+          <w:rFonts w:ascii="Times New Roman" w:eastAsia="Times New Roman" w:hAnsi="Times New Roman" w:cs="Times New Roman"/>
+          <w:sz w:val="24"/>
+          <w:szCs w:val="24"/>
+        </w:rPr>
+      </w:pPr>
+    </w:p>
+    <w:p>
+      <w:pPr>
+        <w:pStyle w:val="ListParagraph"/>
+        <w:spacing w:after="0" w:line="240" w:lineRule="auto"/>
+        <w:rPr>
+          <w:rFonts w:ascii="Times New Roman" w:eastAsia="Times New Roman" w:hAnsi="Times New Roman" w:cs="Times New Roman"/>
+          <w:sz w:val="24"/>
+          <w:szCs w:val="24"/>
+        </w:rPr>
+      </w:pPr>
+    </w:p>
+    <w:p>
+      <w:pPr>
+        <w:pStyle w:val="ListParagraph"/>
+        <w:spacing w:after="0" w:line="240" w:lineRule="auto"/>
+        <w:rPr>
+          <w:rFonts w:ascii="Times New Roman" w:eastAsia="Times New Roman" w:hAnsi="Times New Roman" w:cs="Times New Roman"/>
+          <w:sz w:val="24"/>
+          <w:szCs w:val="24"/>
+        </w:rPr>
+      </w:pPr>
+    </w:p>
+    <w:p>
+      <w:pPr>
+        <w:pStyle w:val="ListParagraph"/>
+        <w:spacing w:after="0" w:line="240" w:lineRule="auto"/>
+        <w:rPr>
+          <w:rFonts w:ascii="Times New Roman" w:eastAsia="Times New Roman" w:hAnsi="Times New Roman" w:cs="Times New Roman"/>
+          <w:sz w:val="24"/>
+          <w:szCs w:val="24"/>
+        </w:rPr>
+      </w:pPr>
+    </w:p>
+    <w:p>
+      <w:pPr>
+        <w:pStyle w:val="ListParagraph"/>
+        <w:numPr>
+          <w:ilvl w:val="0"/>
+          <w:numId w:val="2"/>
+        </w:numPr>
+        <w:spacing w:after="0" w:line="240" w:lineRule="auto"/>
+        <w:rPr>
+          <w:rFonts w:ascii="Times New Roman" w:eastAsia="Times New Roman" w:hAnsi="Times New Roman" w:cs="Times New Roman"/>
+          <w:sz w:val="24"/>
+          <w:szCs w:val="24"/>
+        </w:rPr>
+      </w:pPr>
+      <w:r>
+        <w:lastRenderedPageBreak/>
+        <w:t>The jQuery animate() method is used to create custom animations.</w:t>
+      </w:r>
+    </w:p>
+    <w:p>
+      <w:pPr>
+        <w:pStyle w:val="ListParagraph"/>
+        <w:spacing w:after="0" w:line="240" w:lineRule="auto"/>
+        <w:rPr>
+          <w:rFonts w:ascii="Times New Roman" w:eastAsia="Times New Roman" w:hAnsi="Times New Roman" w:cs="Times New Roman"/>
+          <w:sz w:val="24"/>
+          <w:szCs w:val="24"/>
+        </w:rPr>
+      </w:pPr>
+      <w:r>
+        <w:rPr>
+          <w:rFonts w:ascii="Times New Roman" w:eastAsia="Times New Roman" w:hAnsi="Times New Roman" w:cs="Times New Roman"/>
+          <w:noProof/>
+          <w:sz w:val="24"/>
+          <w:szCs w:val="24"/>
+        </w:rPr>
+        <w:drawing>
+          <wp:inline distT="0" distB="0" distL="0" distR="0" wp14:anchorId="23604C99" wp14:editId="4BDEF45E">
+            <wp:extent cx="5943600" cy="3180715"/>
+            <wp:effectExtent l="0" t="0" r="0" b="0"/>
+            <wp:docPr id="19" name="Picture 19" descr="A picture containing graphical user interface&#10;&#10;Description automatically generated"/>
+            <wp:cNvGraphicFramePr>
+              <a:graphicFrameLocks xmlns:a="http://schemas.openxmlformats.org/drawingml/2006/main" noChangeAspect="1"/>
+            </wp:cNvGraphicFramePr>
+            <a:graphic xmlns:a="http://schemas.openxmlformats.org/drawingml/2006/main">
+              <a:graphicData uri="http://schemas.openxmlformats.org/drawingml/2006/picture">
+                <pic:pic xmlns:pic="http://schemas.openxmlformats.org/drawingml/2006/picture">
+                  <pic:nvPicPr>
+                    <pic:cNvPr id="19" name="Picture 19" descr="A picture containing graphical user interface&#10;&#10;Description automatically generated"/>
+                    <pic:cNvPicPr/>
+                  </pic:nvPicPr>
+                  <pic:blipFill>
+                    <a:blip r:embed="rId16"/>
+                    <a:stretch>
+                      <a:fillRect/>
+                    </a:stretch>
+                  </pic:blipFill>
+                  <pic:spPr>
+                    <a:xfrm>
+                      <a:off x="0" y="0"/>
+                      <a:ext cx="5943600" cy="3180715"/>
+                    </a:xfrm>
+                    <a:prstGeom prst="rect">
+                      <a:avLst/>
+                    </a:prstGeom>
+                  </pic:spPr>
+                </pic:pic>
+              </a:graphicData>
+            </a:graphic>
+          </wp:inline>
+        </w:drawing>
+      </w:r>
+    </w:p>
+    <w:p>
+      <w:pPr>
+        <w:pStyle w:val="ListParagraph"/>
+        <w:spacing w:after="0" w:line="240" w:lineRule="auto"/>
+        <w:rPr>
+          <w:rFonts w:ascii="Times New Roman" w:eastAsia="Times New Roman" w:hAnsi="Times New Roman" w:cs="Times New Roman"/>
+          <w:sz w:val="24"/>
+          <w:szCs w:val="24"/>
+        </w:rPr>
+      </w:pPr>
+    </w:p>
+    <w:p>
+      <w:pPr>
+        <w:pStyle w:val="ListParagraph"/>
+        <w:spacing w:after="0" w:line="240" w:lineRule="auto"/>
+        <w:rPr>
+          <w:rFonts w:ascii="Times New Roman" w:eastAsia="Times New Roman" w:hAnsi="Times New Roman" w:cs="Times New Roman"/>
+          <w:sz w:val="24"/>
+          <w:szCs w:val="24"/>
+        </w:rPr>
+      </w:pPr>
+    </w:p>
+    <w:p>
+      <w:pPr>
+        <w:pStyle w:val="ListParagraph"/>
+        <w:numPr>
+          <w:ilvl w:val="0"/>
+          <w:numId w:val="2"/>
+        </w:numPr>
+        <w:spacing w:after="0" w:line="240" w:lineRule="auto"/>
+        <w:rPr>
+          <w:rFonts w:ascii="Times New Roman" w:eastAsia="Times New Roman" w:hAnsi="Times New Roman" w:cs="Times New Roman"/>
+          <w:sz w:val="24"/>
+          <w:szCs w:val="24"/>
+        </w:rPr>
+      </w:pPr>
+      <w:r>
+        <w:t>AJAX Method</w:t>
+      </w:r>
+    </w:p>
+    <w:p>
+      <w:pPr>
+        <w:pStyle w:val="ListParagraph"/>
+        <w:spacing w:after="0" w:line="240" w:lineRule="auto"/>
+        <w:rPr>
+          <w:rFonts w:ascii="Times New Roman" w:eastAsia="Times New Roman" w:hAnsi="Times New Roman" w:cs="Times New Roman"/>
+          <w:sz w:val="24"/>
+          <w:szCs w:val="24"/>
+        </w:rPr>
+      </w:pPr>
+      <w:r>
+        <w:rPr>
+          <w:rFonts w:ascii="Times New Roman" w:eastAsia="Times New Roman" w:hAnsi="Times New Roman" w:cs="Times New Roman"/>
+          <w:sz w:val="24"/>
+          <w:szCs w:val="24"/>
+        </w:rPr>
+        <w:drawing>
+          <wp:inline distT="0" distB="0" distL="0" distR="0" wp14:anchorId="7656B3D8" wp14:editId="4E29C178">
+            <wp:extent cx="5943600" cy="3171190"/>
+            <wp:effectExtent l="0" t="0" r="0" b="0"/>
+            <wp:docPr id="9" name="Picture 9" descr="Graphical user interface, application&#10;&#10;Description automatically generated"/>
+            <wp:cNvGraphicFramePr>
+              <a:graphicFrameLocks xmlns:a="http://schemas.openxmlformats.org/drawingml/2006/main" noChangeAspect="1"/>
+            </wp:cNvGraphicFramePr>
+            <a:graphic xmlns:a="http://schemas.openxmlformats.org/drawingml/2006/main">
+              <a:graphicData uri="http://schemas.openxmlformats.org/drawingml/2006/picture">
+                <pic:pic xmlns:pic="http://schemas.openxmlformats.org/drawingml/2006/picture">
+                  <pic:nvPicPr>
+                    <pic:cNvPr id="9" name="Picture 9" descr="Graphical user interface, application&#10;&#10;Description automatically generated"/>
+                    <pic:cNvPicPr/>
+                  </pic:nvPicPr>
+                  <pic:blipFill>
+                    <a:blip r:embed="rId17"/>
+                    <a:stretch>
+                      <a:fillRect/>
+                    </a:stretch>
+                  </pic:blipFill>
+                  <pic:spPr>
+                    <a:xfrm>
+                      <a:off x="0" y="0"/>
+                      <a:ext cx="5943600" cy="3171190"/>
+                    </a:xfrm>
+                    <a:prstGeom prst="rect">
+                      <a:avLst/>
+                    </a:prstGeom>
+                  </pic:spPr>
+                </pic:pic>
+              </a:graphicData>
+            </a:graphic>
+          </wp:inline>
+        </w:drawing>
+      </w:r>
+      <w:r>
+        <w:rPr>
+          <w:rFonts w:ascii="Times New Roman" w:eastAsia="Times New Roman" w:hAnsi="Times New Roman" w:cs="Times New Roman"/>
+          <w:sz w:val="24"/>
+          <w:szCs w:val="24"/>
+        </w:rPr>
+        <w:br w:type="textWrapping" w:clear="all"/>
+      </w:r>
+    </w:p>
+    <w:p>
+      <w:pPr>
+        <w:pStyle w:val="Heading1"/>
+      </w:pPr>
+      <w:r>
+        <w:lastRenderedPageBreak/>
+        <w:t>Lab Tasks:</w:t>
+      </w:r>
+    </w:p>
+    <w:p/>
+    <w:p>
+      <w:pPr>
+        <w:pStyle w:val="ListParagraph"/>
+        <w:numPr>
+          <w:ilvl w:val="0"/>
+          <w:numId w:val="1"/>
+        </w:numPr>
+      </w:pPr>
+      <w:r>
+        <w:t>Use jQuery to filter/search for specific elements. Perform a case-insensitive search for items in a table.</w:t>
+      </w:r>
+    </w:p>
+    <w:p>
+      <w:pPr>
+        <w:pStyle w:val="ListParagraph"/>
+      </w:pPr>
+    </w:p>
+    <w:p>
+      <w:pPr>
+        <w:pStyle w:val="ListParagraph"/>
+      </w:pPr>
+      <w:r>
+        <w:t>UI:</w:t>
+      </w:r>
+    </w:p>
+    <w:p>
+      <w:r>
+        <w:rPr>
+          <w:noProof/>
+        </w:rPr>
+        <w:drawing>
+          <wp:inline distT="0" distB="0" distL="0" distR="0" wp14:anchorId="0AC6118B" wp14:editId="14222F55">
+            <wp:extent cx="5943600" cy="3173730"/>
+            <wp:effectExtent l="0" t="0" r="0" b="0"/>
+            <wp:docPr id="1" name="Picture 1"/>
+            <wp:cNvGraphicFramePr>
+              <a:graphicFrameLocks xmlns:a="http://schemas.openxmlformats.org/drawingml/2006/main" noChangeAspect="1"/>
+            </wp:cNvGraphicFramePr>
+            <a:graphic xmlns:a="http://schemas.openxmlformats.org/drawingml/2006/main">
+              <a:graphicData uri="http://schemas.openxmlformats.org/drawingml/2006/picture">
+                <pic:pic xmlns:pic="http://schemas.openxmlformats.org/drawingml/2006/picture">
+                  <pic:nvPicPr>
+                    <pic:cNvPr id="1" name=""/>
+                    <pic:cNvPicPr/>
+                  </pic:nvPicPr>
+                  <pic:blipFill>
+                    <a:blip r:embed="rId18"/>
+                    <a:stretch>
+                      <a:fillRect/>
+                    </a:stretch>
+                  </pic:blipFill>
+                  <pic:spPr>
+                    <a:xfrm>
+                      <a:off x="0" y="0"/>
+                      <a:ext cx="5943600" cy="3173730"/>
+                    </a:xfrm>
+                    <a:prstGeom prst="rect">
+                      <a:avLst/>
+                    </a:prstGeom>
+                  </pic:spPr>
+                </pic:pic>
+              </a:graphicData>
+            </a:graphic>
+          </wp:inline>
+        </w:drawing>
+      </w:r>
+    </w:p>
+    <w:p>
+      <w:r>
+        <w:rPr>
+          <w:noProof/>
+        </w:rPr>
         <w:drawing>
           <wp:anchor distT="0" distB="0" distL="114300" distR="114300" simplePos="0" relativeHeight="251659264" behindDoc="0" locked="0" layoutInCell="1" allowOverlap="1" wp14:anchorId="4B8679C1" wp14:editId="5338DB6B">
             <wp:simplePos x="0" y="0"/>
@@ -101,7 +1094,7 @@
                     <pic:cNvPicPr/>
                   </pic:nvPicPr>
                   <pic:blipFill rotWithShape="1">
-                    <a:blip r:embed="rId8">
+                    <a:blip r:embed="rId19">
                       <a:extLst>
                         <a:ext uri="{28A0092B-C50C-407E-A947-70E740481C1C}">
                           <a14:useLocalDpi xmlns:a14="http://schemas.microsoft.com/office/drawing/2010/main" val="0"/>
@@ -165,6 +1158,9 @@
         <w:pStyle w:val="ListParagraph"/>
       </w:pPr>
       <w:r>
+        <w:rPr>
+          <w:noProof/>
+        </w:rPr>
         <w:drawing>
           <wp:inline distT="0" distB="0" distL="0" distR="0" wp14:anchorId="11930775" wp14:editId="209857B5">
             <wp:extent cx="5943600" cy="3169285"/>
@@ -181,7 +1177,7 @@
                     <pic:cNvPicPr/>
                   </pic:nvPicPr>
                   <pic:blipFill>
-                    <a:blip r:embed="rId9"/>
+                    <a:blip r:embed="rId20"/>
                     <a:stretch>
                       <a:fillRect/>
                     </a:stretch>
@@ -220,6 +1216,9 @@
         <w:pStyle w:val="ListParagraph"/>
       </w:pPr>
       <w:r>
+        <w:rPr>
+          <w:noProof/>
+        </w:rPr>
         <w:drawing>
           <wp:inline distT="0" distB="0" distL="0" distR="0" wp14:anchorId="34F844B4" wp14:editId="6749C81D">
             <wp:extent cx="5943600" cy="3178175"/>
@@ -236,7 +1235,7 @@
                     <pic:cNvPicPr/>
                   </pic:nvPicPr>
                   <pic:blipFill>
-                    <a:blip r:embed="rId10"/>
+                    <a:blip r:embed="rId21"/>
                     <a:stretch>
                       <a:fillRect/>
                     </a:stretch>
@@ -274,7 +1273,7 @@
       </w:r>
     </w:p>
     <w:sectPr>
-      <w:headerReference w:type="default" r:id="rId11"/>
+      <w:headerReference w:type="default" r:id="rId22"/>
       <w:pgSz w:w="12240" w:h="15840"/>
       <w:pgMar w:top="1440" w:right="1440" w:bottom="1440" w:left="1440" w:header="720" w:footer="720" w:gutter="0"/>
       <w:cols w:space="720"/>
@@ -379,6 +1378,92 @@
 <file path=word/numbering.xml><?xml version="1.0" encoding="utf-8"?>
 <w:numbering xmlns:wpc="http://schemas.microsoft.com/office/word/2010/wordprocessingCanvas" xmlns:cx="http://schemas.microsoft.com/office/drawing/2014/chartex" xmlns:cx1="http://schemas.microsoft.com/office/drawing/2015/9/8/chartex" xmlns:cx2="http://schemas.microsoft.com/office/drawing/2015/10/21/chartex" xmlns:cx3="http://schemas.microsoft.com/office/drawing/2016/5/9/chartex" xmlns:cx4="http://schemas.microsoft.com/office/drawing/2016/5/10/chartex" xmlns:cx5="http://schemas.microsoft.com/office/drawing/2016/5/11/chartex" xmlns:cx6="http://schemas.microsoft.com/office/drawing/2016/5/12/chartex" xmlns:cx7="http://schemas.microsoft.com/office/drawing/2016/5/13/chartex" xmlns:cx8="http://schemas.microsoft.com/office/drawing/2016/5/14/chartex" xmlns:mc="http://schemas.openxmlformats.org/markup-compatibility/2006" xmlns:aink="http://schemas.microsoft.com/office/drawing/2016/ink" xmlns:am3d="http://schemas.microsoft.com/office/drawing/2017/model3d" xmlns:o="urn:schemas-microsoft-com:office:office" xmlns:oel="http://schemas.microsoft.com/office/2019/extlst" xmlns:r="http://schemas.openxmlformats.org/officeDocument/2006/relationships" xmlns:m="http://schemas.openxmlformats.org/officeDocument/2006/math" xmlns:v="urn:schemas-microsoft-com:vml" xmlns:wp14="http://schemas.microsoft.com/office/word/2010/wordprocessingDrawing" xmlns:wp="http://schemas.openxmlformats.org/drawingml/2006/wordprocessingDrawing" xmlns:w10="urn:schemas-microsoft-com:office:word" xmlns:w="http://schemas.openxmlformats.org/wordprocessingml/2006/main" xmlns:w14="http://schemas.microsoft.com/office/word/2010/wordml" xmlns:w15="http://schemas.microsoft.com/office/word/2012/wordml" xmlns:w16cex="http://schemas.microsoft.com/office/word/2018/wordml/cex" xmlns:w16cid="http://schemas.microsoft.com/office/word/2016/wordml/cid" xmlns:w16="http://schemas.microsoft.com/office/word/2018/wordml" xmlns:w16sdtdh="http://schemas.microsoft.com/office/word/2020/wordml/sdtdatahash" xmlns:w16se="http://schemas.microsoft.com/office/word/2015/wordml/symex" xmlns:wpg="http://schemas.microsoft.com/office/word/2010/wordprocessingGroup" xmlns:wpi="http://schemas.microsoft.com/office/word/2010/wordprocessingInk" xmlns:wne="http://schemas.microsoft.com/office/word/2006/wordml" xmlns:wps="http://schemas.microsoft.com/office/word/2010/wordprocessingShape" mc:Ignorable="w14 w15 w16se w16cid w16 w16cex w16sdtdh wp14">
   <w:abstractNum w:abstractNumId="0" w15:restartNumberingAfterBreak="0">
+    <w:nsid w:val="73747552"/>
+    <w:multiLevelType w:val="hybridMultilevel"/>
+    <w:tmpl w:val="5E1A728A"/>
+    <w:lvl w:ilvl="0" w:tplc="0409000F">
+      <w:start w:val="1"/>
+      <w:numFmt w:val="decimal"/>
+      <w:lvlText w:val="%1."/>
+      <w:lvlJc w:val="left"/>
+      <w:pPr>
+        <w:ind w:left="720" w:hanging="360"/>
+      </w:pPr>
+    </w:lvl>
+    <w:lvl w:ilvl="1" w:tplc="04090019" w:tentative="1">
+      <w:start w:val="1"/>
+      <w:numFmt w:val="lowerLetter"/>
+      <w:lvlText w:val="%2."/>
+      <w:lvlJc w:val="left"/>
+      <w:pPr>
+        <w:ind w:left="1440" w:hanging="360"/>
+      </w:pPr>
+    </w:lvl>
+    <w:lvl w:ilvl="2" w:tplc="0409001B" w:tentative="1">
+      <w:start w:val="1"/>
+      <w:numFmt w:val="lowerRoman"/>
+      <w:lvlText w:val="%3."/>
+      <w:lvlJc w:val="right"/>
+      <w:pPr>
+        <w:ind w:left="2160" w:hanging="180"/>
+      </w:pPr>
+    </w:lvl>
+    <w:lvl w:ilvl="3" w:tplc="0409000F" w:tentative="1">
+      <w:start w:val="1"/>
+      <w:numFmt w:val="decimal"/>
+      <w:lvlText w:val="%4."/>
+      <w:lvlJc w:val="left"/>
+      <w:pPr>
+        <w:ind w:left="2880" w:hanging="360"/>
+      </w:pPr>
+    </w:lvl>
+    <w:lvl w:ilvl="4" w:tplc="04090019" w:tentative="1">
+      <w:start w:val="1"/>
+      <w:numFmt w:val="lowerLetter"/>
+      <w:lvlText w:val="%5."/>
+      <w:lvlJc w:val="left"/>
+      <w:pPr>
+        <w:ind w:left="3600" w:hanging="360"/>
+      </w:pPr>
+    </w:lvl>
+    <w:lvl w:ilvl="5" w:tplc="0409001B" w:tentative="1">
+      <w:start w:val="1"/>
+      <w:numFmt w:val="lowerRoman"/>
+      <w:lvlText w:val="%6."/>
+      <w:lvlJc w:val="right"/>
+      <w:pPr>
+        <w:ind w:left="4320" w:hanging="180"/>
+      </w:pPr>
+    </w:lvl>
+    <w:lvl w:ilvl="6" w:tplc="0409000F" w:tentative="1">
+      <w:start w:val="1"/>
+      <w:numFmt w:val="decimal"/>
+      <w:lvlText w:val="%7."/>
+      <w:lvlJc w:val="left"/>
+      <w:pPr>
+        <w:ind w:left="5040" w:hanging="360"/>
+      </w:pPr>
+    </w:lvl>
+    <w:lvl w:ilvl="7" w:tplc="04090019" w:tentative="1">
+      <w:start w:val="1"/>
+      <w:numFmt w:val="lowerLetter"/>
+      <w:lvlText w:val="%8."/>
+      <w:lvlJc w:val="left"/>
+      <w:pPr>
+        <w:ind w:left="5760" w:hanging="360"/>
+      </w:pPr>
+    </w:lvl>
+    <w:lvl w:ilvl="8" w:tplc="0409001B" w:tentative="1">
+      <w:start w:val="1"/>
+      <w:numFmt w:val="lowerRoman"/>
+      <w:lvlText w:val="%9."/>
+      <w:lvlJc w:val="right"/>
+      <w:pPr>
+        <w:ind w:left="6480" w:hanging="180"/>
+      </w:pPr>
+    </w:lvl>
+  </w:abstractNum>
+  <w:abstractNum w:abstractNumId="1" w15:restartNumberingAfterBreak="0">
     <w:nsid w:val="777B6B41"/>
     <w:multiLevelType w:val="hybridMultilevel"/>
     <w:tmpl w:val="11FA18D4"/>
@@ -465,6 +1550,9 @@
     </w:lvl>
   </w:abstractNum>
   <w:num w:numId="1" w16cid:durableId="2016615621">
+    <w:abstractNumId w:val="1"/>
+  </w:num>
+  <w:num w:numId="2" w16cid:durableId="713039763">
     <w:abstractNumId w:val="0"/>
   </w:num>
 </w:numbering>
@@ -1281,4 +2369,16 @@
     </a:ext>
   </a:extLst>
 </a:theme>
+</file>
+
+<file path=customXml/item1.xml><?xml version="1.0" encoding="utf-8"?>
+<b:Sources xmlns:b="http://schemas.openxmlformats.org/officeDocument/2006/bibliography" xmlns="http://schemas.openxmlformats.org/officeDocument/2006/bibliography" SelectedStyle="\APASixthEditionOfficeOnline.xsl" StyleName="APA" Version="6"/>
+</file>
+
+<file path=customXml/itemProps1.xml><?xml version="1.0" encoding="utf-8"?>
+<ds:datastoreItem xmlns:ds="http://schemas.openxmlformats.org/officeDocument/2006/customXml" ds:itemID="{80C3DB1F-48FC-4576-8F26-334AE1571F38}">
+  <ds:schemaRefs>
+    <ds:schemaRef ds:uri="http://schemas.openxmlformats.org/officeDocument/2006/bibliography"/>
+  </ds:schemaRefs>
+</ds:datastoreItem>
 </file>
</xml_diff>